<commit_message>
update on research on extracting time contribution
</commit_message>
<xml_diff>
--- a/sprint1/sprint ID 13 &16.docx
+++ b/sprint1/sprint ID 13 &16.docx
@@ -5,9 +5,6 @@
     <w:p>
       <w:pPr>
         <w:jc w:val="center"/>
-        <w:rPr>
-          <w:rFonts w:hint="eastAsia"/>
-        </w:rPr>
       </w:pPr>
       <w:r>
         <w:rPr>
@@ -40,9 +37,6 @@
       </w:hyperlink>
     </w:p>
     <w:p>
-      <w:pPr>
-        <w:ind w:firstLineChars="200" w:firstLine="420"/>
-      </w:pPr>
       <w:r>
         <w:t>(</w:t>
       </w:r>
@@ -56,7 +50,12 @@
     <w:p/>
     <w:p>
       <w:pPr>
-        <w:ind w:firstLineChars="100" w:firstLine="210"/>
+        <w:pStyle w:val="ListParagraph"/>
+        <w:numPr>
+          <w:ilvl w:val="1"/>
+          <w:numId w:val="2"/>
+        </w:numPr>
+        <w:ind w:firstLineChars="0"/>
       </w:pPr>
       <w:proofErr w:type="gramStart"/>
       <w:r>
@@ -81,7 +80,12 @@
     </w:p>
     <w:p>
       <w:pPr>
-        <w:ind w:firstLineChars="100" w:firstLine="210"/>
+        <w:pStyle w:val="ListParagraph"/>
+        <w:numPr>
+          <w:ilvl w:val="1"/>
+          <w:numId w:val="2"/>
+        </w:numPr>
+        <w:ind w:firstLineChars="0"/>
       </w:pPr>
       <w:proofErr w:type="gramStart"/>
       <w:r>
@@ -119,7 +123,7 @@
         </w:numPr>
         <w:ind w:firstLineChars="0"/>
       </w:pPr>
-      <w:hyperlink r:id="rId6" w:history="1">
+      <w:hyperlink r:id="rId6" w:anchor="exporting-the-audit-log" w:history="1">
         <w:r>
           <w:rPr>
             <w:rStyle w:val="Hyperlink"/>
@@ -155,7 +159,12 @@
     </w:p>
     <w:p>
       <w:pPr>
-        <w:ind w:firstLineChars="200" w:firstLine="420"/>
+        <w:pStyle w:val="ListParagraph"/>
+        <w:numPr>
+          <w:ilvl w:val="1"/>
+          <w:numId w:val="3"/>
+        </w:numPr>
+        <w:ind w:firstLineChars="0"/>
       </w:pPr>
       <w:proofErr w:type="gramStart"/>
       <w:r>
@@ -174,7 +183,12 @@
     </w:p>
     <w:p>
       <w:pPr>
-        <w:ind w:firstLineChars="200" w:firstLine="420"/>
+        <w:pStyle w:val="ListParagraph"/>
+        <w:numPr>
+          <w:ilvl w:val="2"/>
+          <w:numId w:val="3"/>
+        </w:numPr>
+        <w:ind w:firstLineChars="0"/>
         <w:rPr>
           <w:rFonts w:ascii="Courier New" w:hAnsi="Courier New" w:cs="Courier New"/>
           <w:color w:val="666666"/>
@@ -184,9 +198,6 @@
         </w:rPr>
       </w:pPr>
       <w:r>
-        <w:t xml:space="preserve"> </w:t>
-      </w:r>
-      <w:r>
         <w:rPr>
           <w:rFonts w:ascii="Courier New" w:hAnsi="Courier New" w:cs="Courier New"/>
           <w:color w:val="666666"/>
@@ -194,17 +205,7 @@
           <w:szCs w:val="20"/>
           <w:shd w:val="clear" w:color="auto" w:fill="FFFFFF"/>
         </w:rPr>
-        <w:t>created:2014-07-08</w:t>
-      </w:r>
-      <w:r>
-        <w:rPr>
-          <w:rFonts w:ascii="Courier New" w:hAnsi="Courier New" w:cs="Courier New"/>
-          <w:color w:val="666666"/>
-          <w:sz w:val="20"/>
-          <w:szCs w:val="20"/>
-          <w:shd w:val="clear" w:color="auto" w:fill="FFFFFF"/>
-        </w:rPr>
-        <w:t>…2014(sometime)</w:t>
+        <w:t>created:2014-07-08…2014(sometime)</w:t>
       </w:r>
       <w:r>
         <w:t xml:space="preserve">and </w:t>
@@ -239,42 +240,17 @@
           <w:szCs w:val="20"/>
           <w:shd w:val="clear" w:color="auto" w:fill="FFFFFF"/>
         </w:rPr>
-        <w:t>+00:00</w:t>
-      </w:r>
-      <w:r>
-        <w:rPr>
-          <w:rFonts w:ascii="Courier New" w:hAnsi="Courier New" w:cs="Courier New"/>
-          <w:color w:val="666666"/>
-          <w:sz w:val="20"/>
-          <w:szCs w:val="20"/>
-          <w:shd w:val="clear" w:color="auto" w:fill="FFFFFF"/>
-        </w:rPr>
-        <w:t xml:space="preserve"> with </w:t>
-      </w:r>
-      <w:r>
-        <w:rPr>
-          <w:rFonts w:ascii="Courier New" w:hAnsi="Courier New" w:cs="Courier New"/>
-          <w:color w:val="666666"/>
-          <w:sz w:val="20"/>
-          <w:szCs w:val="20"/>
-          <w:shd w:val="clear" w:color="auto" w:fill="FFFFFF"/>
-        </w:rPr>
-        <w:t>a UTC offset (+00:00)</w:t>
-      </w:r>
-      <w:r>
-        <w:rPr>
-          <w:rFonts w:ascii="Courier New" w:hAnsi="Courier New" w:cs="Courier New"/>
-          <w:color w:val="666666"/>
-          <w:sz w:val="20"/>
-          <w:szCs w:val="20"/>
-          <w:shd w:val="clear" w:color="auto" w:fill="FFFFFF"/>
-        </w:rPr>
-        <w:t xml:space="preserve"> in the search, </w:t>
-      </w:r>
-    </w:p>
-    <w:p>
-      <w:pPr>
-        <w:ind w:firstLineChars="100" w:firstLine="210"/>
+        <w:t xml:space="preserve">+00:00 with a UTC offset (+00:00) in the search, </w:t>
+      </w:r>
+    </w:p>
+    <w:p>
+      <w:pPr>
+        <w:pStyle w:val="ListParagraph"/>
+        <w:numPr>
+          <w:ilvl w:val="1"/>
+          <w:numId w:val="3"/>
+        </w:numPr>
+        <w:ind w:firstLineChars="0"/>
       </w:pPr>
       <w:r>
         <w:rPr>
@@ -328,24 +304,46 @@
       <w:pPr>
         <w:pStyle w:val="ListParagraph"/>
         <w:ind w:left="360" w:firstLineChars="0" w:firstLine="0"/>
+        <w:jc w:val="center"/>
         <w:rPr>
-          <w:rFonts w:hint="eastAsia"/>
+          <w:rFonts w:ascii="Arial" w:hAnsi="Arial" w:cs="Arial"/>
+          <w:color w:val="000000"/>
+          <w:sz w:val="22"/>
         </w:rPr>
       </w:pPr>
-      <w:r>
+    </w:p>
+    <w:p>
+      <w:pPr>
+        <w:pStyle w:val="ListParagraph"/>
+        <w:ind w:left="360" w:firstLineChars="0" w:firstLine="0"/>
+        <w:jc w:val="center"/>
         <w:rPr>
-          <w:rFonts w:hint="eastAsia"/>
+          <w:rFonts w:ascii="Arial" w:hAnsi="Arial" w:cs="Arial" w:hint="eastAsia"/>
+          <w:color w:val="000000"/>
+          <w:sz w:val="22"/>
         </w:rPr>
-        <w:t xml:space="preserve"> </w:t>
-      </w:r>
-      <w:r>
-        <w:t xml:space="preserve"> After research on google API, the extraction of unchanged contributions, such as changing a variable’s name would not be able to </w:t>
-      </w:r>
-      <w:r>
-        <w:t>be figured out by drive API, and thus need to be tested manually and after that could be output by the program.</w:t>
+      </w:pPr>
+    </w:p>
+    <w:p>
+      <w:pPr>
+        <w:pStyle w:val="ListParagraph"/>
+        <w:numPr>
+          <w:ilvl w:val="0"/>
+          <w:numId w:val="4"/>
+        </w:numPr>
+        <w:ind w:firstLineChars="0"/>
+      </w:pPr>
+      <w:r>
+        <w:t>After research on google A</w:t>
       </w:r>
       <w:bookmarkStart w:id="0" w:name="_GoBack"/>
       <w:bookmarkEnd w:id="0"/>
+      <w:r>
+        <w:t xml:space="preserve">PI, the extraction of unchanged contributions, such as changing a variable’s name would not be able to </w:t>
+      </w:r>
+      <w:r>
+        <w:t>be figured out by drive API, and thus need to be tested manually and after that could be output by the program.</w:t>
+      </w:r>
     </w:p>
     <w:sectPr>
       <w:pgSz w:w="11906" w:h="16838"/>
@@ -448,8 +446,356 @@
       </w:pPr>
     </w:lvl>
   </w:abstractNum>
+  <w:abstractNum w:abstractNumId="1" w15:restartNumberingAfterBreak="0">
+    <w:nsid w:val="1DD814EF"/>
+    <w:multiLevelType w:val="hybridMultilevel"/>
+    <w:tmpl w:val="924E50FE"/>
+    <w:lvl w:ilvl="0" w:tplc="04090001">
+      <w:start w:val="1"/>
+      <w:numFmt w:val="bullet"/>
+      <w:lvlText w:val=""/>
+      <w:lvlJc w:val="left"/>
+      <w:pPr>
+        <w:ind w:left="420" w:hanging="420"/>
+      </w:pPr>
+      <w:rPr>
+        <w:rFonts w:ascii="Wingdings" w:hAnsi="Wingdings" w:hint="default"/>
+      </w:rPr>
+    </w:lvl>
+    <w:lvl w:ilvl="1" w:tplc="04090003">
+      <w:start w:val="1"/>
+      <w:numFmt w:val="bullet"/>
+      <w:lvlText w:val=""/>
+      <w:lvlJc w:val="left"/>
+      <w:pPr>
+        <w:ind w:left="840" w:hanging="420"/>
+      </w:pPr>
+      <w:rPr>
+        <w:rFonts w:ascii="Wingdings" w:hAnsi="Wingdings" w:hint="default"/>
+      </w:rPr>
+    </w:lvl>
+    <w:lvl w:ilvl="2" w:tplc="04090005">
+      <w:start w:val="1"/>
+      <w:numFmt w:val="bullet"/>
+      <w:lvlText w:val=""/>
+      <w:lvlJc w:val="left"/>
+      <w:pPr>
+        <w:ind w:left="1260" w:hanging="420"/>
+      </w:pPr>
+      <w:rPr>
+        <w:rFonts w:ascii="Wingdings" w:hAnsi="Wingdings" w:hint="default"/>
+      </w:rPr>
+    </w:lvl>
+    <w:lvl w:ilvl="3" w:tplc="04090001" w:tentative="1">
+      <w:start w:val="1"/>
+      <w:numFmt w:val="bullet"/>
+      <w:lvlText w:val=""/>
+      <w:lvlJc w:val="left"/>
+      <w:pPr>
+        <w:ind w:left="1680" w:hanging="420"/>
+      </w:pPr>
+      <w:rPr>
+        <w:rFonts w:ascii="Wingdings" w:hAnsi="Wingdings" w:hint="default"/>
+      </w:rPr>
+    </w:lvl>
+    <w:lvl w:ilvl="4" w:tplc="04090003" w:tentative="1">
+      <w:start w:val="1"/>
+      <w:numFmt w:val="bullet"/>
+      <w:lvlText w:val=""/>
+      <w:lvlJc w:val="left"/>
+      <w:pPr>
+        <w:ind w:left="2100" w:hanging="420"/>
+      </w:pPr>
+      <w:rPr>
+        <w:rFonts w:ascii="Wingdings" w:hAnsi="Wingdings" w:hint="default"/>
+      </w:rPr>
+    </w:lvl>
+    <w:lvl w:ilvl="5" w:tplc="04090005" w:tentative="1">
+      <w:start w:val="1"/>
+      <w:numFmt w:val="bullet"/>
+      <w:lvlText w:val=""/>
+      <w:lvlJc w:val="left"/>
+      <w:pPr>
+        <w:ind w:left="2520" w:hanging="420"/>
+      </w:pPr>
+      <w:rPr>
+        <w:rFonts w:ascii="Wingdings" w:hAnsi="Wingdings" w:hint="default"/>
+      </w:rPr>
+    </w:lvl>
+    <w:lvl w:ilvl="6" w:tplc="04090001" w:tentative="1">
+      <w:start w:val="1"/>
+      <w:numFmt w:val="bullet"/>
+      <w:lvlText w:val=""/>
+      <w:lvlJc w:val="left"/>
+      <w:pPr>
+        <w:ind w:left="2940" w:hanging="420"/>
+      </w:pPr>
+      <w:rPr>
+        <w:rFonts w:ascii="Wingdings" w:hAnsi="Wingdings" w:hint="default"/>
+      </w:rPr>
+    </w:lvl>
+    <w:lvl w:ilvl="7" w:tplc="04090003" w:tentative="1">
+      <w:start w:val="1"/>
+      <w:numFmt w:val="bullet"/>
+      <w:lvlText w:val=""/>
+      <w:lvlJc w:val="left"/>
+      <w:pPr>
+        <w:ind w:left="3360" w:hanging="420"/>
+      </w:pPr>
+      <w:rPr>
+        <w:rFonts w:ascii="Wingdings" w:hAnsi="Wingdings" w:hint="default"/>
+      </w:rPr>
+    </w:lvl>
+    <w:lvl w:ilvl="8" w:tplc="04090005" w:tentative="1">
+      <w:start w:val="1"/>
+      <w:numFmt w:val="bullet"/>
+      <w:lvlText w:val=""/>
+      <w:lvlJc w:val="left"/>
+      <w:pPr>
+        <w:ind w:left="3780" w:hanging="420"/>
+      </w:pPr>
+      <w:rPr>
+        <w:rFonts w:ascii="Wingdings" w:hAnsi="Wingdings" w:hint="default"/>
+      </w:rPr>
+    </w:lvl>
+  </w:abstractNum>
+  <w:abstractNum w:abstractNumId="2" w15:restartNumberingAfterBreak="0">
+    <w:nsid w:val="29EE4B4B"/>
+    <w:multiLevelType w:val="hybridMultilevel"/>
+    <w:tmpl w:val="917A751E"/>
+    <w:lvl w:ilvl="0" w:tplc="04090001">
+      <w:start w:val="1"/>
+      <w:numFmt w:val="bullet"/>
+      <w:lvlText w:val=""/>
+      <w:lvlJc w:val="left"/>
+      <w:pPr>
+        <w:ind w:left="990" w:hanging="420"/>
+      </w:pPr>
+      <w:rPr>
+        <w:rFonts w:ascii="Wingdings" w:hAnsi="Wingdings" w:hint="default"/>
+      </w:rPr>
+    </w:lvl>
+    <w:lvl w:ilvl="1" w:tplc="04090003" w:tentative="1">
+      <w:start w:val="1"/>
+      <w:numFmt w:val="bullet"/>
+      <w:lvlText w:val=""/>
+      <w:lvlJc w:val="left"/>
+      <w:pPr>
+        <w:ind w:left="1410" w:hanging="420"/>
+      </w:pPr>
+      <w:rPr>
+        <w:rFonts w:ascii="Wingdings" w:hAnsi="Wingdings" w:hint="default"/>
+      </w:rPr>
+    </w:lvl>
+    <w:lvl w:ilvl="2" w:tplc="04090005" w:tentative="1">
+      <w:start w:val="1"/>
+      <w:numFmt w:val="bullet"/>
+      <w:lvlText w:val=""/>
+      <w:lvlJc w:val="left"/>
+      <w:pPr>
+        <w:ind w:left="1830" w:hanging="420"/>
+      </w:pPr>
+      <w:rPr>
+        <w:rFonts w:ascii="Wingdings" w:hAnsi="Wingdings" w:hint="default"/>
+      </w:rPr>
+    </w:lvl>
+    <w:lvl w:ilvl="3" w:tplc="04090001" w:tentative="1">
+      <w:start w:val="1"/>
+      <w:numFmt w:val="bullet"/>
+      <w:lvlText w:val=""/>
+      <w:lvlJc w:val="left"/>
+      <w:pPr>
+        <w:ind w:left="2250" w:hanging="420"/>
+      </w:pPr>
+      <w:rPr>
+        <w:rFonts w:ascii="Wingdings" w:hAnsi="Wingdings" w:hint="default"/>
+      </w:rPr>
+    </w:lvl>
+    <w:lvl w:ilvl="4" w:tplc="04090003" w:tentative="1">
+      <w:start w:val="1"/>
+      <w:numFmt w:val="bullet"/>
+      <w:lvlText w:val=""/>
+      <w:lvlJc w:val="left"/>
+      <w:pPr>
+        <w:ind w:left="2670" w:hanging="420"/>
+      </w:pPr>
+      <w:rPr>
+        <w:rFonts w:ascii="Wingdings" w:hAnsi="Wingdings" w:hint="default"/>
+      </w:rPr>
+    </w:lvl>
+    <w:lvl w:ilvl="5" w:tplc="04090005" w:tentative="1">
+      <w:start w:val="1"/>
+      <w:numFmt w:val="bullet"/>
+      <w:lvlText w:val=""/>
+      <w:lvlJc w:val="left"/>
+      <w:pPr>
+        <w:ind w:left="3090" w:hanging="420"/>
+      </w:pPr>
+      <w:rPr>
+        <w:rFonts w:ascii="Wingdings" w:hAnsi="Wingdings" w:hint="default"/>
+      </w:rPr>
+    </w:lvl>
+    <w:lvl w:ilvl="6" w:tplc="04090001" w:tentative="1">
+      <w:start w:val="1"/>
+      <w:numFmt w:val="bullet"/>
+      <w:lvlText w:val=""/>
+      <w:lvlJc w:val="left"/>
+      <w:pPr>
+        <w:ind w:left="3510" w:hanging="420"/>
+      </w:pPr>
+      <w:rPr>
+        <w:rFonts w:ascii="Wingdings" w:hAnsi="Wingdings" w:hint="default"/>
+      </w:rPr>
+    </w:lvl>
+    <w:lvl w:ilvl="7" w:tplc="04090003" w:tentative="1">
+      <w:start w:val="1"/>
+      <w:numFmt w:val="bullet"/>
+      <w:lvlText w:val=""/>
+      <w:lvlJc w:val="left"/>
+      <w:pPr>
+        <w:ind w:left="3930" w:hanging="420"/>
+      </w:pPr>
+      <w:rPr>
+        <w:rFonts w:ascii="Wingdings" w:hAnsi="Wingdings" w:hint="default"/>
+      </w:rPr>
+    </w:lvl>
+    <w:lvl w:ilvl="8" w:tplc="04090005" w:tentative="1">
+      <w:start w:val="1"/>
+      <w:numFmt w:val="bullet"/>
+      <w:lvlText w:val=""/>
+      <w:lvlJc w:val="left"/>
+      <w:pPr>
+        <w:ind w:left="4350" w:hanging="420"/>
+      </w:pPr>
+      <w:rPr>
+        <w:rFonts w:ascii="Wingdings" w:hAnsi="Wingdings" w:hint="default"/>
+      </w:rPr>
+    </w:lvl>
+  </w:abstractNum>
+  <w:abstractNum w:abstractNumId="3" w15:restartNumberingAfterBreak="0">
+    <w:nsid w:val="72493E11"/>
+    <w:multiLevelType w:val="hybridMultilevel"/>
+    <w:tmpl w:val="B0ECDDA8"/>
+    <w:lvl w:ilvl="0" w:tplc="04090001">
+      <w:start w:val="1"/>
+      <w:numFmt w:val="bullet"/>
+      <w:lvlText w:val=""/>
+      <w:lvlJc w:val="left"/>
+      <w:pPr>
+        <w:ind w:left="420" w:hanging="420"/>
+      </w:pPr>
+      <w:rPr>
+        <w:rFonts w:ascii="Wingdings" w:hAnsi="Wingdings" w:hint="default"/>
+      </w:rPr>
+    </w:lvl>
+    <w:lvl w:ilvl="1" w:tplc="04090003">
+      <w:start w:val="1"/>
+      <w:numFmt w:val="bullet"/>
+      <w:lvlText w:val=""/>
+      <w:lvlJc w:val="left"/>
+      <w:pPr>
+        <w:ind w:left="840" w:hanging="420"/>
+      </w:pPr>
+      <w:rPr>
+        <w:rFonts w:ascii="Wingdings" w:hAnsi="Wingdings" w:hint="default"/>
+      </w:rPr>
+    </w:lvl>
+    <w:lvl w:ilvl="2" w:tplc="04090005" w:tentative="1">
+      <w:start w:val="1"/>
+      <w:numFmt w:val="bullet"/>
+      <w:lvlText w:val=""/>
+      <w:lvlJc w:val="left"/>
+      <w:pPr>
+        <w:ind w:left="1260" w:hanging="420"/>
+      </w:pPr>
+      <w:rPr>
+        <w:rFonts w:ascii="Wingdings" w:hAnsi="Wingdings" w:hint="default"/>
+      </w:rPr>
+    </w:lvl>
+    <w:lvl w:ilvl="3" w:tplc="04090001" w:tentative="1">
+      <w:start w:val="1"/>
+      <w:numFmt w:val="bullet"/>
+      <w:lvlText w:val=""/>
+      <w:lvlJc w:val="left"/>
+      <w:pPr>
+        <w:ind w:left="1680" w:hanging="420"/>
+      </w:pPr>
+      <w:rPr>
+        <w:rFonts w:ascii="Wingdings" w:hAnsi="Wingdings" w:hint="default"/>
+      </w:rPr>
+    </w:lvl>
+    <w:lvl w:ilvl="4" w:tplc="04090003" w:tentative="1">
+      <w:start w:val="1"/>
+      <w:numFmt w:val="bullet"/>
+      <w:lvlText w:val=""/>
+      <w:lvlJc w:val="left"/>
+      <w:pPr>
+        <w:ind w:left="2100" w:hanging="420"/>
+      </w:pPr>
+      <w:rPr>
+        <w:rFonts w:ascii="Wingdings" w:hAnsi="Wingdings" w:hint="default"/>
+      </w:rPr>
+    </w:lvl>
+    <w:lvl w:ilvl="5" w:tplc="04090005" w:tentative="1">
+      <w:start w:val="1"/>
+      <w:numFmt w:val="bullet"/>
+      <w:lvlText w:val=""/>
+      <w:lvlJc w:val="left"/>
+      <w:pPr>
+        <w:ind w:left="2520" w:hanging="420"/>
+      </w:pPr>
+      <w:rPr>
+        <w:rFonts w:ascii="Wingdings" w:hAnsi="Wingdings" w:hint="default"/>
+      </w:rPr>
+    </w:lvl>
+    <w:lvl w:ilvl="6" w:tplc="04090001" w:tentative="1">
+      <w:start w:val="1"/>
+      <w:numFmt w:val="bullet"/>
+      <w:lvlText w:val=""/>
+      <w:lvlJc w:val="left"/>
+      <w:pPr>
+        <w:ind w:left="2940" w:hanging="420"/>
+      </w:pPr>
+      <w:rPr>
+        <w:rFonts w:ascii="Wingdings" w:hAnsi="Wingdings" w:hint="default"/>
+      </w:rPr>
+    </w:lvl>
+    <w:lvl w:ilvl="7" w:tplc="04090003" w:tentative="1">
+      <w:start w:val="1"/>
+      <w:numFmt w:val="bullet"/>
+      <w:lvlText w:val=""/>
+      <w:lvlJc w:val="left"/>
+      <w:pPr>
+        <w:ind w:left="3360" w:hanging="420"/>
+      </w:pPr>
+      <w:rPr>
+        <w:rFonts w:ascii="Wingdings" w:hAnsi="Wingdings" w:hint="default"/>
+      </w:rPr>
+    </w:lvl>
+    <w:lvl w:ilvl="8" w:tplc="04090005" w:tentative="1">
+      <w:start w:val="1"/>
+      <w:numFmt w:val="bullet"/>
+      <w:lvlText w:val=""/>
+      <w:lvlJc w:val="left"/>
+      <w:pPr>
+        <w:ind w:left="3780" w:hanging="420"/>
+      </w:pPr>
+      <w:rPr>
+        <w:rFonts w:ascii="Wingdings" w:hAnsi="Wingdings" w:hint="default"/>
+      </w:rPr>
+    </w:lvl>
+  </w:abstractNum>
   <w:num w:numId="1">
     <w:abstractNumId w:val="0"/>
+  </w:num>
+  <w:num w:numId="2">
+    <w:abstractNumId w:val="3"/>
+  </w:num>
+  <w:num w:numId="3">
+    <w:abstractNumId w:val="1"/>
+  </w:num>
+  <w:num w:numId="4">
+    <w:abstractNumId w:val="2"/>
   </w:num>
 </w:numbering>
 </file>
@@ -856,6 +1202,7 @@
   <w:style w:type="character" w:default="1" w:styleId="DefaultParagraphFont">
     <w:name w:val="Default Paragraph Font"/>
     <w:uiPriority w:val="1"/>
+    <w:semiHidden/>
     <w:unhideWhenUsed/>
   </w:style>
   <w:style w:type="table" w:default="1" w:styleId="TableNormal">

</xml_diff>